<commit_message>
Hung update final report, webapi
</commit_message>
<xml_diff>
--- a/Report.docx
+++ b/Report.docx
@@ -530,7 +530,31 @@
           <w:sz w:val="26"/>
           <w:szCs w:val="26"/>
         </w:rPr>
-        <w:t>driver tới trang banggia.hnx.để</w:t>
+        <w:t>driver tới</w:t>
+      </w:r>
+      <w:r>
+        <w:rPr>
+          <w:rFonts w:ascii="Times New Roman" w:hAnsi="Times New Roman" w:cs="Times New Roman"/>
+          <w:sz w:val="26"/>
+          <w:szCs w:val="26"/>
+        </w:rPr>
+        <w:t xml:space="preserve"> trình duyệt</w:t>
+      </w:r>
+      <w:r>
+        <w:rPr>
+          <w:rFonts w:ascii="Times New Roman" w:hAnsi="Times New Roman" w:cs="Times New Roman"/>
+          <w:sz w:val="26"/>
+          <w:szCs w:val="26"/>
+        </w:rPr>
+        <w:t xml:space="preserve"> chạy</w:t>
+      </w:r>
+      <w:r>
+        <w:rPr>
+          <w:rFonts w:ascii="Times New Roman" w:hAnsi="Times New Roman" w:cs="Times New Roman"/>
+          <w:sz w:val="26"/>
+          <w:szCs w:val="26"/>
+        </w:rPr>
+        <w:t xml:space="preserve"> trang banggia.hnx.để</w:t>
       </w:r>
       <w:r>
         <w:rPr>
@@ -546,7 +570,15 @@
           <w:sz w:val="26"/>
           <w:szCs w:val="26"/>
         </w:rPr>
-        <w:t xml:space="preserve">. Driver này </w:t>
+        <w:t>.</w:t>
+      </w:r>
+      <w:r>
+        <w:rPr>
+          <w:rFonts w:ascii="Times New Roman" w:hAnsi="Times New Roman" w:cs="Times New Roman"/>
+          <w:sz w:val="26"/>
+          <w:szCs w:val="26"/>
+        </w:rPr>
+        <w:t>, thông qua</w:t>
       </w:r>
       <w:r>
         <w:rPr>
@@ -562,7 +594,7 @@
           <w:sz w:val="26"/>
           <w:szCs w:val="26"/>
         </w:rPr>
-        <w:t>có nhiệm vụ gửi lệnh khởi chạy rồi thực hiện tương tác trực tiếp với các trình duyệt</w:t>
+        <w:t>tương tác trực tiếp với các trình duyệt</w:t>
       </w:r>
       <w:r>
         <w:rPr>
@@ -612,7 +644,25 @@
           <w:sz w:val="26"/>
           <w:szCs w:val="26"/>
         </w:rPr>
-        <w:t xml:space="preserve">Sau đó khi đã có Xpath, gọi hàm find_element để driver xác định phần tử rồi thực thi công việc lấy dữ liệu hoặc </w:t>
+        <w:t xml:space="preserve">Sau đó khi đã có Xpath, gọi hàm </w:t>
+      </w:r>
+      <w:r>
+        <w:rPr>
+          <w:rFonts w:ascii="Times New Roman" w:hAnsi="Times New Roman" w:cs="Times New Roman"/>
+          <w:b/>
+          <w:bCs/>
+          <w:sz w:val="26"/>
+          <w:szCs w:val="26"/>
+        </w:rPr>
+        <w:t>find_element</w:t>
+      </w:r>
+      <w:r>
+        <w:rPr>
+          <w:rFonts w:ascii="Times New Roman" w:hAnsi="Times New Roman" w:cs="Times New Roman"/>
+          <w:sz w:val="26"/>
+          <w:szCs w:val="26"/>
+        </w:rPr>
+        <w:t xml:space="preserve"> để driver xác định phần tử rồi thực thi công việc lấy dữ liệu hoặc </w:t>
       </w:r>
       <w:r>
         <w:rPr>
@@ -622,6 +672,134 @@
         </w:rPr>
         <w:t>các sự kiện khác như click vào đối tượng.</w:t>
       </w:r>
+    </w:p>
+    <w:p>
+      <w:pPr>
+        <w:rPr>
+          <w:rFonts w:ascii="Times New Roman" w:hAnsi="Times New Roman" w:cs="Times New Roman"/>
+          <w:sz w:val="26"/>
+          <w:szCs w:val="26"/>
+        </w:rPr>
+      </w:pPr>
+      <w:r>
+        <w:rPr>
+          <w:rFonts w:ascii="Times New Roman" w:hAnsi="Times New Roman" w:cs="Times New Roman"/>
+          <w:sz w:val="26"/>
+          <w:szCs w:val="26"/>
+        </w:rPr>
+        <w:t>Ví dụ:</w:t>
+      </w:r>
+    </w:p>
+    <w:p>
+      <w:pPr>
+        <w:shd w:val="clear" w:color="auto" w:fill="1E1E1E"/>
+        <w:spacing w:after="0" w:line="285" w:lineRule="atLeast"/>
+        <w:rPr>
+          <w:rFonts w:ascii="Consolas" w:eastAsia="Times New Roman" w:hAnsi="Consolas" w:cs="Times New Roman"/>
+          <w:color w:val="D4D4D4"/>
+          <w:sz w:val="21"/>
+          <w:szCs w:val="21"/>
+        </w:rPr>
+      </w:pPr>
+      <w:r>
+        <w:rPr>
+          <w:rFonts w:ascii="Consolas" w:eastAsia="Times New Roman" w:hAnsi="Consolas" w:cs="Times New Roman"/>
+          <w:color w:val="9CDCFE"/>
+          <w:sz w:val="21"/>
+          <w:szCs w:val="21"/>
+        </w:rPr>
+        <w:t>driver</w:t>
+      </w:r>
+      <w:r>
+        <w:rPr>
+          <w:rFonts w:ascii="Consolas" w:eastAsia="Times New Roman" w:hAnsi="Consolas" w:cs="Times New Roman"/>
+          <w:color w:val="D4D4D4"/>
+          <w:sz w:val="21"/>
+          <w:szCs w:val="21"/>
+        </w:rPr>
+        <w:t>.</w:t>
+      </w:r>
+      <w:r>
+        <w:rPr>
+          <w:rFonts w:ascii="Consolas" w:eastAsia="Times New Roman" w:hAnsi="Consolas" w:cs="Times New Roman"/>
+          <w:color w:val="DCDCAA"/>
+          <w:sz w:val="21"/>
+          <w:szCs w:val="21"/>
+        </w:rPr>
+        <w:t>find_element</w:t>
+      </w:r>
+      <w:r>
+        <w:rPr>
+          <w:rFonts w:ascii="Consolas" w:eastAsia="Times New Roman" w:hAnsi="Consolas" w:cs="Times New Roman"/>
+          <w:color w:val="D4D4D4"/>
+          <w:sz w:val="21"/>
+          <w:szCs w:val="21"/>
+        </w:rPr>
+        <w:t>(</w:t>
+      </w:r>
+      <w:r>
+        <w:rPr>
+          <w:rFonts w:ascii="Consolas" w:eastAsia="Times New Roman" w:hAnsi="Consolas" w:cs="Times New Roman"/>
+          <w:color w:val="4EC9B0"/>
+          <w:sz w:val="21"/>
+          <w:szCs w:val="21"/>
+        </w:rPr>
+        <w:t>By</w:t>
+      </w:r>
+      <w:r>
+        <w:rPr>
+          <w:rFonts w:ascii="Consolas" w:eastAsia="Times New Roman" w:hAnsi="Consolas" w:cs="Times New Roman"/>
+          <w:color w:val="D4D4D4"/>
+          <w:sz w:val="21"/>
+          <w:szCs w:val="21"/>
+        </w:rPr>
+        <w:t>.</w:t>
+      </w:r>
+      <w:r>
+        <w:rPr>
+          <w:rFonts w:ascii="Consolas" w:eastAsia="Times New Roman" w:hAnsi="Consolas" w:cs="Times New Roman"/>
+          <w:color w:val="9CDCFE"/>
+          <w:sz w:val="21"/>
+          <w:szCs w:val="21"/>
+        </w:rPr>
+        <w:t>XPATH</w:t>
+      </w:r>
+      <w:r>
+        <w:rPr>
+          <w:rFonts w:ascii="Consolas" w:eastAsia="Times New Roman" w:hAnsi="Consolas" w:cs="Times New Roman"/>
+          <w:color w:val="D4D4D4"/>
+          <w:sz w:val="21"/>
+          <w:szCs w:val="21"/>
+        </w:rPr>
+        <w:t xml:space="preserve">, </w:t>
+      </w:r>
+      <w:r>
+        <w:rPr>
+          <w:rFonts w:ascii="Consolas" w:eastAsia="Times New Roman" w:hAnsi="Consolas" w:cs="Times New Roman"/>
+          <w:color w:val="CE9178"/>
+          <w:sz w:val="21"/>
+          <w:szCs w:val="21"/>
+        </w:rPr>
+        <w:t>"//div[2]/div[2]/div/div/div"</w:t>
+      </w:r>
+      <w:r>
+        <w:rPr>
+          <w:rFonts w:ascii="Consolas" w:eastAsia="Times New Roman" w:hAnsi="Consolas" w:cs="Times New Roman"/>
+          <w:color w:val="D4D4D4"/>
+          <w:sz w:val="21"/>
+          <w:szCs w:val="21"/>
+        </w:rPr>
+        <w:t>)</w:t>
+      </w:r>
+    </w:p>
+    <w:p>
+      <w:pPr>
+        <w:rPr>
+          <w:rFonts w:ascii="Times New Roman" w:hAnsi="Times New Roman" w:cs="Times New Roman"/>
+          <w:sz w:val="26"/>
+          <w:szCs w:val="26"/>
+        </w:rPr>
+      </w:pPr>
     </w:p>
     <w:p>
       <w:pPr>
@@ -641,16 +819,21 @@
         </w:numPr>
       </w:pPr>
       <w:r>
-        <w:lastRenderedPageBreak/>
-        <w:t>Các hàm chính</w:t>
-      </w:r>
-    </w:p>
+        <w:t>Phần crawl dữ liệu</w:t>
+      </w:r>
+    </w:p>
+    <w:p>
+      <w:r>
+        <w:t>File selenium-crawl-data.py</w:t>
+      </w:r>
+    </w:p>
+    <w:p/>
     <w:p>
       <w:pPr>
         <w:pStyle w:val="ListParagraph"/>
         <w:numPr>
           <w:ilvl w:val="0"/>
-          <w:numId w:val="4"/>
+          <w:numId w:val="9"/>
         </w:numPr>
         <w:rPr>
           <w:rFonts w:ascii="Times New Roman" w:hAnsi="Times New Roman" w:cs="Times New Roman"/>
@@ -754,88 +937,6 @@
           <w:sz w:val="26"/>
           <w:szCs w:val="26"/>
         </w:rPr>
-        <w:t>Hàm s</w:t>
-      </w:r>
-      <w:r>
-        <w:rPr>
-          <w:rFonts w:ascii="Times New Roman" w:hAnsi="Times New Roman" w:cs="Times New Roman"/>
-          <w:sz w:val="26"/>
-          <w:szCs w:val="26"/>
-        </w:rPr>
-        <w:t>ẽ tạo một driver điều khiển truy cập tới url = banggia.hnx.vn</w:t>
-      </w:r>
-      <w:r>
-        <w:rPr>
-          <w:rFonts w:ascii="Times New Roman" w:hAnsi="Times New Roman" w:cs="Times New Roman"/>
-          <w:sz w:val="26"/>
-          <w:szCs w:val="26"/>
-        </w:rPr>
-        <w:t>. Sau đó lần lượt gọi các sự kiện</w:t>
-      </w:r>
-      <w:r>
-        <w:rPr>
-          <w:rFonts w:ascii="Times New Roman" w:hAnsi="Times New Roman" w:cs="Times New Roman"/>
-          <w:sz w:val="26"/>
-          <w:szCs w:val="26"/>
-        </w:rPr>
-        <w:t xml:space="preserve"> điều khiển</w:t>
-      </w:r>
-      <w:r>
-        <w:rPr>
-          <w:rFonts w:ascii="Times New Roman" w:hAnsi="Times New Roman" w:cs="Times New Roman"/>
-          <w:sz w:val="26"/>
-          <w:szCs w:val="26"/>
-        </w:rPr>
-        <w:t xml:space="preserve"> click vào các mục </w:t>
-      </w:r>
-      <w:r>
-        <w:rPr>
-          <w:rFonts w:ascii="Times New Roman" w:hAnsi="Times New Roman" w:cs="Times New Roman"/>
-          <w:sz w:val="26"/>
-          <w:szCs w:val="26"/>
-        </w:rPr>
-        <w:t>cổ phiếu niêm yết và cổ phiếu chưa niêm yết. Với mỗi mục trên, gọi 1 vòng lặp lại hàm crawl_sections_data để lấy dữ liệu từ các section nhỏ hơn trên trang web</w:t>
-      </w:r>
-      <w:r>
-        <w:rPr>
-          <w:rFonts w:ascii="Times New Roman" w:hAnsi="Times New Roman" w:cs="Times New Roman"/>
-          <w:sz w:val="26"/>
-          <w:szCs w:val="26"/>
-        </w:rPr>
-        <w:t>.</w:t>
-      </w:r>
-    </w:p>
-    <w:p>
-      <w:pPr>
-        <w:rPr>
-          <w:rFonts w:ascii="Times New Roman" w:hAnsi="Times New Roman" w:cs="Times New Roman"/>
-          <w:sz w:val="26"/>
-          <w:szCs w:val="26"/>
-        </w:rPr>
-      </w:pPr>
-      <w:r>
-        <w:rPr>
-          <w:rFonts w:ascii="Times New Roman" w:hAnsi="Times New Roman" w:cs="Times New Roman"/>
-          <w:sz w:val="26"/>
-          <w:szCs w:val="26"/>
-        </w:rPr>
-        <w:t xml:space="preserve">Tham số đầu vào là url của trang web cần crawl. </w:t>
-      </w:r>
-    </w:p>
-    <w:p>
-      <w:pPr>
-        <w:rPr>
-          <w:rFonts w:ascii="Times New Roman" w:hAnsi="Times New Roman" w:cs="Times New Roman"/>
-          <w:sz w:val="26"/>
-          <w:szCs w:val="26"/>
-        </w:rPr>
-      </w:pPr>
-      <w:r>
-        <w:rPr>
-          <w:rFonts w:ascii="Times New Roman" w:hAnsi="Times New Roman" w:cs="Times New Roman"/>
-          <w:sz w:val="26"/>
-          <w:szCs w:val="26"/>
-        </w:rPr>
         <w:t xml:space="preserve">Hàm </w:t>
       </w:r>
       <w:r>
@@ -844,49 +945,293 @@
           <w:sz w:val="26"/>
           <w:szCs w:val="26"/>
         </w:rPr>
-        <w:t xml:space="preserve">trả về toàn bộ dữ liệu 1350 mã </w:t>
-      </w:r>
-      <w:r>
-        <w:rPr>
-          <w:rFonts w:ascii="Times New Roman" w:hAnsi="Times New Roman" w:cs="Times New Roman"/>
-          <w:sz w:val="26"/>
-          <w:szCs w:val="26"/>
-        </w:rPr>
-        <w:t>cổ phiếu</w:t>
-      </w:r>
-      <w:r>
-        <w:rPr>
-          <w:rFonts w:ascii="Times New Roman" w:hAnsi="Times New Roman" w:cs="Times New Roman"/>
-          <w:sz w:val="26"/>
-          <w:szCs w:val="26"/>
-        </w:rPr>
-        <w:t xml:space="preserve"> đã crawl được</w:t>
-      </w:r>
-      <w:r>
-        <w:rPr>
-          <w:rFonts w:ascii="Times New Roman" w:hAnsi="Times New Roman" w:cs="Times New Roman"/>
-          <w:sz w:val="26"/>
-          <w:szCs w:val="26"/>
-        </w:rPr>
-        <w:t>.</w:t>
-      </w:r>
-    </w:p>
-    <w:p>
-      <w:pPr>
-        <w:ind w:left="360"/>
-        <w:rPr>
-          <w:rFonts w:ascii="Times New Roman" w:hAnsi="Times New Roman" w:cs="Times New Roman"/>
-          <w:sz w:val="26"/>
-          <w:szCs w:val="26"/>
-        </w:rPr>
-      </w:pPr>
+        <w:t>thực thi như sau:</w:t>
+      </w:r>
     </w:p>
     <w:p>
       <w:pPr>
         <w:pStyle w:val="ListParagraph"/>
         <w:numPr>
           <w:ilvl w:val="0"/>
-          <w:numId w:val="4"/>
+          <w:numId w:val="8"/>
+        </w:numPr>
+        <w:rPr>
+          <w:rFonts w:ascii="Times New Roman" w:hAnsi="Times New Roman" w:cs="Times New Roman"/>
+          <w:sz w:val="26"/>
+          <w:szCs w:val="26"/>
+        </w:rPr>
+      </w:pPr>
+      <w:r>
+        <w:rPr>
+          <w:rFonts w:ascii="Times New Roman" w:hAnsi="Times New Roman" w:cs="Times New Roman"/>
+          <w:sz w:val="26"/>
+          <w:szCs w:val="26"/>
+        </w:rPr>
+        <w:t xml:space="preserve">Tạo </w:t>
+      </w:r>
+      <w:r>
+        <w:rPr>
+          <w:rFonts w:ascii="Times New Roman" w:hAnsi="Times New Roman" w:cs="Times New Roman"/>
+          <w:sz w:val="26"/>
+          <w:szCs w:val="26"/>
+        </w:rPr>
+        <w:t xml:space="preserve">một driver </w:t>
+      </w:r>
+      <w:r>
+        <w:rPr>
+          <w:rFonts w:ascii="Times New Roman" w:hAnsi="Times New Roman" w:cs="Times New Roman"/>
+          <w:sz w:val="26"/>
+          <w:szCs w:val="26"/>
+        </w:rPr>
+        <w:t xml:space="preserve">điều khiển </w:t>
+      </w:r>
+      <w:r>
+        <w:rPr>
+          <w:rFonts w:ascii="Times New Roman" w:hAnsi="Times New Roman" w:cs="Times New Roman"/>
+          <w:sz w:val="26"/>
+          <w:szCs w:val="26"/>
+        </w:rPr>
+        <w:t xml:space="preserve">tới </w:t>
+      </w:r>
+      <w:r>
+        <w:rPr>
+          <w:rFonts w:ascii="Times New Roman" w:hAnsi="Times New Roman" w:cs="Times New Roman"/>
+          <w:sz w:val="26"/>
+          <w:szCs w:val="26"/>
+        </w:rPr>
+        <w:t xml:space="preserve">trình duyệt truy cập </w:t>
+      </w:r>
+      <w:r>
+        <w:rPr>
+          <w:rFonts w:ascii="Times New Roman" w:hAnsi="Times New Roman" w:cs="Times New Roman"/>
+          <w:sz w:val="26"/>
+          <w:szCs w:val="26"/>
+        </w:rPr>
+        <w:t>url = banggia.hnx.vn</w:t>
+      </w:r>
+      <w:r>
+        <w:rPr>
+          <w:rFonts w:ascii="Times New Roman" w:hAnsi="Times New Roman" w:cs="Times New Roman"/>
+          <w:sz w:val="26"/>
+          <w:szCs w:val="26"/>
+        </w:rPr>
+        <w:t xml:space="preserve">. </w:t>
+      </w:r>
+    </w:p>
+    <w:p>
+      <w:pPr>
+        <w:pStyle w:val="ListParagraph"/>
+        <w:numPr>
+          <w:ilvl w:val="0"/>
+          <w:numId w:val="8"/>
+        </w:numPr>
+        <w:rPr>
+          <w:rFonts w:ascii="Times New Roman" w:hAnsi="Times New Roman" w:cs="Times New Roman"/>
+          <w:sz w:val="26"/>
+          <w:szCs w:val="26"/>
+        </w:rPr>
+      </w:pPr>
+      <w:r>
+        <w:rPr>
+          <w:rFonts w:ascii="Times New Roman" w:hAnsi="Times New Roman" w:cs="Times New Roman"/>
+          <w:sz w:val="26"/>
+          <w:szCs w:val="26"/>
+        </w:rPr>
+        <w:t>L</w:t>
+      </w:r>
+      <w:r>
+        <w:rPr>
+          <w:rFonts w:ascii="Times New Roman" w:hAnsi="Times New Roman" w:cs="Times New Roman"/>
+          <w:sz w:val="26"/>
+          <w:szCs w:val="26"/>
+        </w:rPr>
+        <w:t>ần lượt gọi các sự kiện</w:t>
+      </w:r>
+      <w:r>
+        <w:rPr>
+          <w:rFonts w:ascii="Times New Roman" w:hAnsi="Times New Roman" w:cs="Times New Roman"/>
+          <w:sz w:val="26"/>
+          <w:szCs w:val="26"/>
+        </w:rPr>
+        <w:t xml:space="preserve"> điều khiển</w:t>
+      </w:r>
+      <w:r>
+        <w:rPr>
+          <w:rFonts w:ascii="Times New Roman" w:hAnsi="Times New Roman" w:cs="Times New Roman"/>
+          <w:sz w:val="26"/>
+          <w:szCs w:val="26"/>
+        </w:rPr>
+        <w:t xml:space="preserve"> click vào các mục </w:t>
+      </w:r>
+      <w:r>
+        <w:rPr>
+          <w:rFonts w:ascii="Times New Roman" w:hAnsi="Times New Roman" w:cs="Times New Roman"/>
+          <w:sz w:val="26"/>
+          <w:szCs w:val="26"/>
+        </w:rPr>
+        <w:t xml:space="preserve">cổ phiếu niêm yết và cổ phiếu chưa niêm yết. </w:t>
+      </w:r>
+    </w:p>
+    <w:p>
+      <w:pPr>
+        <w:pStyle w:val="ListParagraph"/>
+        <w:numPr>
+          <w:ilvl w:val="0"/>
+          <w:numId w:val="8"/>
+        </w:numPr>
+        <w:rPr>
+          <w:rFonts w:ascii="Times New Roman" w:hAnsi="Times New Roman" w:cs="Times New Roman"/>
+          <w:sz w:val="26"/>
+          <w:szCs w:val="26"/>
+        </w:rPr>
+      </w:pPr>
+      <w:r>
+        <w:rPr>
+          <w:rFonts w:ascii="Times New Roman" w:hAnsi="Times New Roman" w:cs="Times New Roman"/>
+          <w:sz w:val="26"/>
+          <w:szCs w:val="26"/>
+        </w:rPr>
+        <w:t xml:space="preserve">Với mỗi mục trên, </w:t>
+      </w:r>
+      <w:r>
+        <w:rPr>
+          <w:rFonts w:ascii="Times New Roman" w:hAnsi="Times New Roman" w:cs="Times New Roman"/>
+          <w:sz w:val="26"/>
+          <w:szCs w:val="26"/>
+        </w:rPr>
+        <w:t>sử dụng</w:t>
+      </w:r>
+      <w:r>
+        <w:rPr>
+          <w:rFonts w:ascii="Times New Roman" w:hAnsi="Times New Roman" w:cs="Times New Roman"/>
+          <w:sz w:val="26"/>
+          <w:szCs w:val="26"/>
+        </w:rPr>
+        <w:t xml:space="preserve"> vòng lặp</w:t>
+      </w:r>
+      <w:r>
+        <w:rPr>
+          <w:rFonts w:ascii="Times New Roman" w:hAnsi="Times New Roman" w:cs="Times New Roman"/>
+          <w:sz w:val="26"/>
+          <w:szCs w:val="26"/>
+        </w:rPr>
+        <w:t xml:space="preserve"> for gọi</w:t>
+      </w:r>
+      <w:r>
+        <w:rPr>
+          <w:rFonts w:ascii="Times New Roman" w:hAnsi="Times New Roman" w:cs="Times New Roman"/>
+          <w:sz w:val="26"/>
+          <w:szCs w:val="26"/>
+        </w:rPr>
+        <w:t xml:space="preserve"> hàm crawl_sections_data để lấy dữ liệu từ các section nhỏ hơn </w:t>
+      </w:r>
+      <w:r>
+        <w:rPr>
+          <w:rFonts w:ascii="Times New Roman" w:hAnsi="Times New Roman" w:cs="Times New Roman"/>
+          <w:sz w:val="26"/>
+          <w:szCs w:val="26"/>
+        </w:rPr>
+        <w:t xml:space="preserve">(ABC, DEF, …) </w:t>
+      </w:r>
+      <w:r>
+        <w:rPr>
+          <w:rFonts w:ascii="Times New Roman" w:hAnsi="Times New Roman" w:cs="Times New Roman"/>
+          <w:sz w:val="26"/>
+          <w:szCs w:val="26"/>
+        </w:rPr>
+        <w:t>trên trang web</w:t>
+      </w:r>
+      <w:r>
+        <w:rPr>
+          <w:rFonts w:ascii="Times New Roman" w:hAnsi="Times New Roman" w:cs="Times New Roman"/>
+          <w:sz w:val="26"/>
+          <w:szCs w:val="26"/>
+        </w:rPr>
+        <w:t>.</w:t>
+      </w:r>
+    </w:p>
+    <w:p>
+      <w:pPr>
+        <w:rPr>
+          <w:rFonts w:ascii="Times New Roman" w:hAnsi="Times New Roman" w:cs="Times New Roman"/>
+          <w:sz w:val="26"/>
+          <w:szCs w:val="26"/>
+        </w:rPr>
+      </w:pPr>
+      <w:r>
+        <w:rPr>
+          <w:rFonts w:ascii="Times New Roman" w:hAnsi="Times New Roman" w:cs="Times New Roman"/>
+          <w:sz w:val="26"/>
+          <w:szCs w:val="26"/>
+        </w:rPr>
+        <w:t xml:space="preserve">Tham số đầu vào là url của trang web cần crawl. </w:t>
+      </w:r>
+    </w:p>
+    <w:p>
+      <w:pPr>
+        <w:rPr>
+          <w:rFonts w:ascii="Times New Roman" w:hAnsi="Times New Roman" w:cs="Times New Roman"/>
+          <w:sz w:val="26"/>
+          <w:szCs w:val="26"/>
+        </w:rPr>
+      </w:pPr>
+      <w:r>
+        <w:rPr>
+          <w:rFonts w:ascii="Times New Roman" w:hAnsi="Times New Roman" w:cs="Times New Roman"/>
+          <w:sz w:val="26"/>
+          <w:szCs w:val="26"/>
+        </w:rPr>
+        <w:t xml:space="preserve">Hàm </w:t>
+      </w:r>
+      <w:r>
+        <w:rPr>
+          <w:rFonts w:ascii="Times New Roman" w:hAnsi="Times New Roman" w:cs="Times New Roman"/>
+          <w:sz w:val="26"/>
+          <w:szCs w:val="26"/>
+        </w:rPr>
+        <w:t xml:space="preserve">trả về toàn bộ dữ liệu 1350 mã </w:t>
+      </w:r>
+      <w:r>
+        <w:rPr>
+          <w:rFonts w:ascii="Times New Roman" w:hAnsi="Times New Roman" w:cs="Times New Roman"/>
+          <w:sz w:val="26"/>
+          <w:szCs w:val="26"/>
+        </w:rPr>
+        <w:t>cổ phiếu</w:t>
+      </w:r>
+      <w:r>
+        <w:rPr>
+          <w:rFonts w:ascii="Times New Roman" w:hAnsi="Times New Roman" w:cs="Times New Roman"/>
+          <w:sz w:val="26"/>
+          <w:szCs w:val="26"/>
+        </w:rPr>
+        <w:t xml:space="preserve"> đã crawl được</w:t>
+      </w:r>
+      <w:r>
+        <w:rPr>
+          <w:rFonts w:ascii="Times New Roman" w:hAnsi="Times New Roman" w:cs="Times New Roman"/>
+          <w:sz w:val="26"/>
+          <w:szCs w:val="26"/>
+        </w:rPr>
+        <w:t>.</w:t>
+      </w:r>
+    </w:p>
+    <w:p>
+      <w:pPr>
+        <w:ind w:left="360"/>
+        <w:rPr>
+          <w:rFonts w:ascii="Times New Roman" w:hAnsi="Times New Roman" w:cs="Times New Roman"/>
+          <w:sz w:val="26"/>
+          <w:szCs w:val="26"/>
+        </w:rPr>
+      </w:pPr>
+    </w:p>
+    <w:p>
+      <w:pPr>
+        <w:pStyle w:val="ListParagraph"/>
+        <w:numPr>
+          <w:ilvl w:val="0"/>
+          <w:numId w:val="9"/>
         </w:numPr>
         <w:rPr>
           <w:rFonts w:ascii="Times New Roman" w:hAnsi="Times New Roman" w:cs="Times New Roman"/>
@@ -948,7 +1293,91 @@
           <w:sz w:val="26"/>
           <w:szCs w:val="26"/>
         </w:rPr>
-        <w:t>Khi nhận tham số đầu vào là tên section, driver điều khiển web click vào mục đó. Sau đó gọi function lấy tất cả các hàng dữ liệu trong bảng dữ liệu được reload. Mỗi hàng chứa thông tin của một cổ phiếu bao gồm: mã cổ phiếu,</w:t>
+        <w:t>Hàm thực thi như sau:</w:t>
+      </w:r>
+    </w:p>
+    <w:p>
+      <w:pPr>
+        <w:pStyle w:val="ListParagraph"/>
+        <w:numPr>
+          <w:ilvl w:val="0"/>
+          <w:numId w:val="11"/>
+        </w:numPr>
+        <w:rPr>
+          <w:rFonts w:ascii="Times New Roman" w:hAnsi="Times New Roman" w:cs="Times New Roman"/>
+          <w:sz w:val="26"/>
+          <w:szCs w:val="26"/>
+        </w:rPr>
+      </w:pPr>
+      <w:r>
+        <w:rPr>
+          <w:rFonts w:ascii="Times New Roman" w:hAnsi="Times New Roman" w:cs="Times New Roman"/>
+          <w:sz w:val="26"/>
+          <w:szCs w:val="26"/>
+        </w:rPr>
+        <w:t>D</w:t>
+      </w:r>
+      <w:r>
+        <w:rPr>
+          <w:rFonts w:ascii="Times New Roman" w:hAnsi="Times New Roman" w:cs="Times New Roman"/>
+          <w:sz w:val="26"/>
+          <w:szCs w:val="26"/>
+        </w:rPr>
+        <w:t>river điều khiển</w:t>
+      </w:r>
+      <w:r>
+        <w:rPr>
+          <w:rFonts w:ascii="Times New Roman" w:hAnsi="Times New Roman" w:cs="Times New Roman"/>
+          <w:sz w:val="26"/>
+          <w:szCs w:val="26"/>
+        </w:rPr>
+        <w:t xml:space="preserve"> trình duyệt</w:t>
+      </w:r>
+      <w:r>
+        <w:rPr>
+          <w:rFonts w:ascii="Times New Roman" w:hAnsi="Times New Roman" w:cs="Times New Roman"/>
+          <w:sz w:val="26"/>
+          <w:szCs w:val="26"/>
+        </w:rPr>
+        <w:t xml:space="preserve"> web click vào mục </w:t>
+      </w:r>
+      <w:r>
+        <w:rPr>
+          <w:rFonts w:ascii="Times New Roman" w:hAnsi="Times New Roman" w:cs="Times New Roman"/>
+          <w:sz w:val="26"/>
+          <w:szCs w:val="26"/>
+        </w:rPr>
+        <w:t>section</w:t>
+      </w:r>
+      <w:r>
+        <w:rPr>
+          <w:rFonts w:ascii="Times New Roman" w:hAnsi="Times New Roman" w:cs="Times New Roman"/>
+          <w:sz w:val="26"/>
+          <w:szCs w:val="26"/>
+        </w:rPr>
+        <w:t xml:space="preserve">. </w:t>
+      </w:r>
+    </w:p>
+    <w:p>
+      <w:pPr>
+        <w:pStyle w:val="ListParagraph"/>
+        <w:numPr>
+          <w:ilvl w:val="0"/>
+          <w:numId w:val="11"/>
+        </w:numPr>
+        <w:rPr>
+          <w:rFonts w:ascii="Times New Roman" w:hAnsi="Times New Roman" w:cs="Times New Roman"/>
+          <w:sz w:val="26"/>
+          <w:szCs w:val="26"/>
+        </w:rPr>
+      </w:pPr>
+      <w:r>
+        <w:rPr>
+          <w:rFonts w:ascii="Times New Roman" w:hAnsi="Times New Roman" w:cs="Times New Roman"/>
+          <w:sz w:val="26"/>
+          <w:szCs w:val="26"/>
+        </w:rPr>
+        <w:t>Sau đó gọi function lấy tất cả các hàng dữ liệu trong bảng dữ liệu được reload. Mỗi hàng chứa thông tin của một cổ phiếu bao gồm: mã cổ phiếu,</w:t>
       </w:r>
       <w:r>
         <w:rPr>
@@ -966,6 +1395,17 @@
         </w:rPr>
         <w:t>giá tham chiếu,  giá trần, giá sàn, giá bán, khối lượng bán, tổng khối lượng, tổng giá trị giao dịch, giá bán thấp nhất, giá bán cao nhất, giá bán trung bình.</w:t>
       </w:r>
+    </w:p>
+    <w:p>
+      <w:pPr>
+        <w:pStyle w:val="ListParagraph"/>
+        <w:ind w:left="783"/>
+        <w:rPr>
+          <w:rFonts w:ascii="Times New Roman" w:hAnsi="Times New Roman" w:cs="Times New Roman"/>
+          <w:sz w:val="26"/>
+          <w:szCs w:val="26"/>
+        </w:rPr>
+      </w:pPr>
     </w:p>
     <w:p>
       <w:pPr>
@@ -983,7 +1423,23 @@
           <w:sz w:val="26"/>
           <w:szCs w:val="26"/>
         </w:rPr>
-        <w:t>Mỗi một cổ phiếu với các trường dữ liệu như thế sẽ được lưu vào 1 dictionary như sau:</w:t>
+        <w:t xml:space="preserve">Mỗi một cổ phiếu với các trường dữ liệu như thế sẽ được lưu vào 1 dictionary </w:t>
+      </w:r>
+      <w:r>
+        <w:rPr>
+          <w:rFonts w:ascii="Times New Roman" w:hAnsi="Times New Roman" w:cs="Times New Roman"/>
+          <w:sz w:val="26"/>
+          <w:szCs w:val="26"/>
+        </w:rPr>
+        <w:t xml:space="preserve">với các mục thông tin </w:t>
+      </w:r>
+      <w:r>
+        <w:rPr>
+          <w:rFonts w:ascii="Times New Roman" w:hAnsi="Times New Roman" w:cs="Times New Roman"/>
+          <w:sz w:val="26"/>
+          <w:szCs w:val="26"/>
+        </w:rPr>
+        <w:t>như sau:</w:t>
       </w:r>
     </w:p>
     <w:p>
@@ -1113,6 +1569,7 @@
           <w:sz w:val="26"/>
           <w:szCs w:val="26"/>
         </w:rPr>
+        <w:lastRenderedPageBreak/>
         <w:t>volume</w:t>
       </w:r>
       <w:r>
@@ -1331,17 +1788,21 @@
         <w:pStyle w:val="ListParagraph"/>
         <w:numPr>
           <w:ilvl w:val="0"/>
-          <w:numId w:val="4"/>
+          <w:numId w:val="9"/>
         </w:numPr>
         <w:rPr>
           <w:rFonts w:ascii="Times New Roman" w:hAnsi="Times New Roman" w:cs="Times New Roman"/>
-          <w:sz w:val="26"/>
-          <w:szCs w:val="26"/>
-        </w:rPr>
-      </w:pPr>
-      <w:r>
-        <w:rPr>
-          <w:rFonts w:ascii="Times New Roman" w:hAnsi="Times New Roman" w:cs="Times New Roman"/>
+          <w:b/>
+          <w:bCs/>
+          <w:sz w:val="26"/>
+          <w:szCs w:val="26"/>
+        </w:rPr>
+      </w:pPr>
+      <w:r>
+        <w:rPr>
+          <w:rFonts w:ascii="Times New Roman" w:hAnsi="Times New Roman" w:cs="Times New Roman"/>
+          <w:b/>
+          <w:bCs/>
           <w:sz w:val="26"/>
           <w:szCs w:val="26"/>
         </w:rPr>
@@ -1350,6 +1811,8 @@
       <w:r>
         <w:rPr>
           <w:rFonts w:ascii="Times New Roman" w:hAnsi="Times New Roman" w:cs="Times New Roman"/>
+          <w:b/>
+          <w:bCs/>
           <w:sz w:val="26"/>
           <w:szCs w:val="26"/>
         </w:rPr>
@@ -1358,9 +1821,10 @@
     </w:p>
     <w:p>
       <w:pPr>
-        <w:ind w:left="720"/>
-        <w:rPr>
-          <w:rFonts w:ascii="Times New Roman" w:hAnsi="Times New Roman" w:cs="Times New Roman"/>
+        <w:rPr>
+          <w:rFonts w:ascii="Times New Roman" w:hAnsi="Times New Roman" w:cs="Times New Roman"/>
+          <w:b/>
+          <w:bCs/>
           <w:sz w:val="26"/>
           <w:szCs w:val="26"/>
         </w:rPr>
@@ -1408,7 +1872,6 @@
     </w:p>
     <w:p>
       <w:pPr>
-        <w:ind w:left="720"/>
         <w:rPr>
           <w:rFonts w:ascii="Times New Roman" w:hAnsi="Times New Roman" w:cs="Times New Roman"/>
           <w:sz w:val="26"/>
@@ -1439,17 +1902,21 @@
         <w:pStyle w:val="ListParagraph"/>
         <w:numPr>
           <w:ilvl w:val="0"/>
-          <w:numId w:val="4"/>
+          <w:numId w:val="9"/>
         </w:numPr>
         <w:rPr>
           <w:rFonts w:ascii="Times New Roman" w:hAnsi="Times New Roman" w:cs="Times New Roman"/>
-          <w:sz w:val="26"/>
-          <w:szCs w:val="26"/>
-        </w:rPr>
-      </w:pPr>
-      <w:r>
-        <w:rPr>
-          <w:rFonts w:ascii="Times New Roman" w:hAnsi="Times New Roman" w:cs="Times New Roman"/>
+          <w:b/>
+          <w:bCs/>
+          <w:sz w:val="26"/>
+          <w:szCs w:val="26"/>
+        </w:rPr>
+      </w:pPr>
+      <w:r>
+        <w:rPr>
+          <w:rFonts w:ascii="Times New Roman" w:hAnsi="Times New Roman" w:cs="Times New Roman"/>
+          <w:b/>
+          <w:bCs/>
           <w:sz w:val="26"/>
           <w:szCs w:val="26"/>
         </w:rPr>
@@ -1458,6 +1925,8 @@
       <w:r>
         <w:rPr>
           <w:rFonts w:ascii="Times New Roman" w:hAnsi="Times New Roman" w:cs="Times New Roman"/>
+          <w:b/>
+          <w:bCs/>
           <w:sz w:val="26"/>
           <w:szCs w:val="26"/>
         </w:rPr>
@@ -1466,54 +1935,35 @@
     </w:p>
     <w:p>
       <w:pPr>
-        <w:pStyle w:val="ListParagraph"/>
-        <w:rPr>
-          <w:rFonts w:ascii="Times New Roman" w:hAnsi="Times New Roman" w:cs="Times New Roman"/>
-          <w:sz w:val="26"/>
-          <w:szCs w:val="26"/>
-        </w:rPr>
-      </w:pPr>
-      <w:r>
-        <w:rPr>
-          <w:rFonts w:ascii="Times New Roman" w:hAnsi="Times New Roman" w:cs="Times New Roman"/>
-          <w:sz w:val="26"/>
-          <w:szCs w:val="26"/>
-        </w:rPr>
-        <w:t>Chức năng: tạo kết nối tới server cơ sở dữ liệu mysql, lưu dữ liệu vào database</w:t>
-      </w:r>
-      <w:r>
-        <w:rPr>
-          <w:rFonts w:ascii="Times New Roman" w:hAnsi="Times New Roman" w:cs="Times New Roman"/>
-          <w:sz w:val="26"/>
-          <w:szCs w:val="26"/>
-        </w:rPr>
-        <w:t xml:space="preserve">. Đầu tiên là tạo một kết nối tới database bằng hàm getConnection() trong file connection_utils.py. Hàm sẽ thực hiện 3 truy vấn là select, insert, update. Với mỗi mã cổ phiếu, </w:t>
-      </w:r>
-      <w:r>
-        <w:rPr>
-          <w:rFonts w:ascii="Times New Roman" w:hAnsi="Times New Roman" w:cs="Times New Roman"/>
-          <w:sz w:val="26"/>
-          <w:szCs w:val="26"/>
-        </w:rPr>
-        <w:t>tìm kiếm trên database xem đã tồn tại cố phiếu đó chưa (câu truy vấn select_query). Nếu chưa tồn tại, thực hiện thêm mới vào (insert_query). Nếu đã tồn tại, thực hiện cập nhật lại cố phiếu (update_query).</w:t>
-      </w:r>
-    </w:p>
-    <w:p>
-      <w:pPr>
-        <w:pStyle w:val="ListParagraph"/>
-        <w:rPr>
-          <w:rFonts w:ascii="Times New Roman" w:hAnsi="Times New Roman" w:cs="Times New Roman"/>
-          <w:sz w:val="26"/>
-          <w:szCs w:val="26"/>
-        </w:rPr>
-      </w:pPr>
+        <w:rPr>
+          <w:rFonts w:ascii="Times New Roman" w:hAnsi="Times New Roman" w:cs="Times New Roman"/>
+          <w:sz w:val="26"/>
+          <w:szCs w:val="26"/>
+        </w:rPr>
+      </w:pPr>
+      <w:r>
+        <w:rPr>
+          <w:rFonts w:ascii="Times New Roman" w:hAnsi="Times New Roman" w:cs="Times New Roman"/>
+          <w:sz w:val="26"/>
+          <w:szCs w:val="26"/>
+        </w:rPr>
+        <w:t>Chức năng:</w:t>
+      </w:r>
+      <w:r>
+        <w:rPr>
+          <w:rFonts w:ascii="Times New Roman" w:hAnsi="Times New Roman" w:cs="Times New Roman"/>
+          <w:sz w:val="26"/>
+          <w:szCs w:val="26"/>
+        </w:rPr>
+        <w:t xml:space="preserve"> </w:t>
+      </w:r>
     </w:p>
     <w:p>
       <w:pPr>
         <w:pStyle w:val="ListParagraph"/>
         <w:numPr>
           <w:ilvl w:val="0"/>
-          <w:numId w:val="4"/>
+          <w:numId w:val="10"/>
         </w:numPr>
         <w:rPr>
           <w:rFonts w:ascii="Times New Roman" w:hAnsi="Times New Roman" w:cs="Times New Roman"/>
@@ -1527,12 +1977,85 @@
           <w:sz w:val="26"/>
           <w:szCs w:val="26"/>
         </w:rPr>
+        <w:t>T</w:t>
+      </w:r>
+      <w:r>
+        <w:rPr>
+          <w:rFonts w:ascii="Times New Roman" w:hAnsi="Times New Roman" w:cs="Times New Roman"/>
+          <w:sz w:val="26"/>
+          <w:szCs w:val="26"/>
+        </w:rPr>
+        <w:t xml:space="preserve">ạo một kết nối tới database bằng hàm getConnection() trong file connection_utils.py. </w:t>
+      </w:r>
+    </w:p>
+    <w:p>
+      <w:pPr>
+        <w:pStyle w:val="ListParagraph"/>
+        <w:numPr>
+          <w:ilvl w:val="0"/>
+          <w:numId w:val="10"/>
+        </w:numPr>
+        <w:rPr>
+          <w:rFonts w:ascii="Times New Roman" w:hAnsi="Times New Roman" w:cs="Times New Roman"/>
+          <w:sz w:val="26"/>
+          <w:szCs w:val="26"/>
+        </w:rPr>
+      </w:pPr>
+      <w:r>
+        <w:rPr>
+          <w:rFonts w:ascii="Times New Roman" w:hAnsi="Times New Roman" w:cs="Times New Roman"/>
+          <w:sz w:val="26"/>
+          <w:szCs w:val="26"/>
+        </w:rPr>
+        <w:t xml:space="preserve">Hàm sẽ thực hiện 3 truy vấn là select, insert, update. Với mỗi mã cổ phiếu, </w:t>
+      </w:r>
+      <w:r>
+        <w:rPr>
+          <w:rFonts w:ascii="Times New Roman" w:hAnsi="Times New Roman" w:cs="Times New Roman"/>
+          <w:sz w:val="26"/>
+          <w:szCs w:val="26"/>
+        </w:rPr>
+        <w:t>tìm kiếm trên database xem đã tồn tại cố phiếu đó chưa (câu truy vấn select_query). Nếu chưa tồn tại, thực hiện thêm mới vào (insert_query). Nếu đã tồn tại, thực hiện cập nhật lại cố phiếu (update_query).</w:t>
+      </w:r>
+    </w:p>
+    <w:p>
+      <w:pPr>
+        <w:pStyle w:val="ListParagraph"/>
+        <w:rPr>
+          <w:rFonts w:ascii="Times New Roman" w:hAnsi="Times New Roman" w:cs="Times New Roman"/>
+          <w:sz w:val="26"/>
+          <w:szCs w:val="26"/>
+        </w:rPr>
+      </w:pPr>
+    </w:p>
+    <w:p>
+      <w:pPr>
+        <w:pStyle w:val="ListParagraph"/>
+        <w:numPr>
+          <w:ilvl w:val="0"/>
+          <w:numId w:val="9"/>
+        </w:numPr>
+        <w:rPr>
+          <w:rFonts w:ascii="Times New Roman" w:hAnsi="Times New Roman" w:cs="Times New Roman"/>
+          <w:b/>
+          <w:bCs/>
+          <w:sz w:val="26"/>
+          <w:szCs w:val="26"/>
+        </w:rPr>
+      </w:pPr>
+      <w:r>
+        <w:rPr>
+          <w:rFonts w:ascii="Times New Roman" w:hAnsi="Times New Roman" w:cs="Times New Roman"/>
+          <w:b/>
+          <w:bCs/>
+          <w:sz w:val="26"/>
+          <w:szCs w:val="26"/>
+        </w:rPr>
         <w:t>Hàm getConnection() trong file connection_utils.py</w:t>
       </w:r>
     </w:p>
     <w:p>
       <w:pPr>
-        <w:ind w:left="720"/>
         <w:rPr>
           <w:rFonts w:ascii="Times New Roman" w:hAnsi="Times New Roman" w:cs="Times New Roman"/>
           <w:sz w:val="26"/>
@@ -1662,6 +2185,7 @@
         </w:numPr>
       </w:pPr>
       <w:r>
+        <w:lastRenderedPageBreak/>
         <w:t>Log error và gửi mail</w:t>
       </w:r>
     </w:p>
@@ -1765,7 +2289,6 @@
         </w:numPr>
       </w:pPr>
       <w:r>
-        <w:lastRenderedPageBreak/>
         <w:t xml:space="preserve">Xây dựng </w:t>
       </w:r>
       <w:r>
@@ -1882,27 +2405,24 @@
     </w:p>
     <w:p>
       <w:pPr>
-        <w:rPr>
-          <w:rFonts w:ascii="Times New Roman" w:hAnsi="Times New Roman" w:cs="Times New Roman"/>
-          <w:sz w:val="26"/>
-          <w:szCs w:val="26"/>
-        </w:rPr>
-      </w:pPr>
-      <w:r>
-        <w:rPr>
-          <w:rFonts w:ascii="Times New Roman" w:hAnsi="Times New Roman" w:cs="Times New Roman"/>
-          <w:sz w:val="26"/>
-          <w:szCs w:val="26"/>
-        </w:rPr>
-        <w:t>http://vnindex.herokuapp.com/getStockInfo?code=</w:t>
-      </w:r>
-      <w:r>
-        <w:rPr>
-          <w:rFonts w:ascii="Times New Roman" w:hAnsi="Times New Roman" w:cs="Times New Roman"/>
-          <w:sz w:val="26"/>
-          <w:szCs w:val="26"/>
-        </w:rPr>
-        <w:t>{code}</w:t>
+        <w:ind w:firstLine="720"/>
+        <w:rPr>
+          <w:rFonts w:ascii="Times New Roman" w:hAnsi="Times New Roman" w:cs="Times New Roman"/>
+          <w:i/>
+          <w:iCs/>
+          <w:sz w:val="26"/>
+          <w:szCs w:val="26"/>
+        </w:rPr>
+      </w:pPr>
+      <w:r>
+        <w:rPr>
+          <w:rFonts w:ascii="Times New Roman" w:hAnsi="Times New Roman" w:cs="Times New Roman"/>
+          <w:i/>
+          <w:iCs/>
+          <w:sz w:val="26"/>
+          <w:szCs w:val="26"/>
+        </w:rPr>
+        <w:t>http://vnindex.herokuapp.com/getStockInfo?code={code}</w:t>
       </w:r>
     </w:p>
     <w:p>
@@ -2301,6 +2821,7 @@
         <w:rPr>
           <w:noProof/>
         </w:rPr>
+        <w:lastRenderedPageBreak/>
         <w:drawing>
           <wp:inline distT="0" distB="0" distL="0" distR="0" wp14:anchorId="113B933F" wp14:editId="03D610D1">
             <wp:extent cx="5943600" cy="978535"/>
@@ -2369,7 +2890,6 @@
           <w:sz w:val="26"/>
           <w:szCs w:val="26"/>
         </w:rPr>
-        <w:lastRenderedPageBreak/>
         <w:t>Ví dụ:</w:t>
       </w:r>
       <w:r>
@@ -2422,35 +2942,14 @@
         </w:drawing>
       </w:r>
     </w:p>
-    <w:p/>
-    <w:p>
-      <w:pPr>
-        <w:pStyle w:val="Heading1"/>
-        <w:numPr>
-          <w:ilvl w:val="0"/>
-          <w:numId w:val="3"/>
-        </w:numPr>
-      </w:pPr>
-      <w:r>
-        <w:t>Xây dựng app demo</w:t>
-      </w:r>
-    </w:p>
-    <w:p>
-      <w:pPr>
-        <w:rPr>
-          <w:rFonts w:ascii="Times New Roman" w:hAnsi="Times New Roman" w:cs="Times New Roman"/>
-          <w:sz w:val="26"/>
-          <w:szCs w:val="26"/>
-        </w:rPr>
-      </w:pPr>
-      <w:r>
-        <w:rPr>
-          <w:rFonts w:ascii="Times New Roman" w:hAnsi="Times New Roman" w:cs="Times New Roman"/>
-          <w:sz w:val="26"/>
-          <w:szCs w:val="26"/>
-        </w:rPr>
-        <w:t>Ứng dụng demo trên máy tinh được xây dựng bằng thư viện Tkinter trong python. Người dùng nhập vào mã cổ phiếu và ừng dụng sẽ trả về thông tin về cổ phiếu đó</w:t>
-      </w:r>
+    <w:p>
+      <w:pPr>
+        <w:rPr>
+          <w:rFonts w:ascii="Times New Roman" w:hAnsi="Times New Roman" w:cs="Times New Roman"/>
+          <w:sz w:val="26"/>
+          <w:szCs w:val="26"/>
+        </w:rPr>
+      </w:pPr>
     </w:p>
     <w:sectPr>
       <w:pgSz w:w="12240" w:h="15840"/>
@@ -2628,6 +3127,119 @@
     </w:lvl>
   </w:abstractNum>
   <w:abstractNum w:abstractNumId="1" w15:restartNumberingAfterBreak="0">
+    <w:nsid w:val="134E3C00"/>
+    <w:multiLevelType w:val="hybridMultilevel"/>
+    <w:tmpl w:val="3048B1D4"/>
+    <w:lvl w:ilvl="0" w:tplc="04090001">
+      <w:start w:val="1"/>
+      <w:numFmt w:val="bullet"/>
+      <w:lvlText w:val=""/>
+      <w:lvlJc w:val="left"/>
+      <w:pPr>
+        <w:ind w:left="720" w:hanging="360"/>
+      </w:pPr>
+      <w:rPr>
+        <w:rFonts w:ascii="Symbol" w:hAnsi="Symbol" w:hint="default"/>
+      </w:rPr>
+    </w:lvl>
+    <w:lvl w:ilvl="1" w:tplc="04090003" w:tentative="1">
+      <w:start w:val="1"/>
+      <w:numFmt w:val="bullet"/>
+      <w:lvlText w:val="o"/>
+      <w:lvlJc w:val="left"/>
+      <w:pPr>
+        <w:ind w:left="1440" w:hanging="360"/>
+      </w:pPr>
+      <w:rPr>
+        <w:rFonts w:ascii="Courier New" w:hAnsi="Courier New" w:cs="Courier New" w:hint="default"/>
+      </w:rPr>
+    </w:lvl>
+    <w:lvl w:ilvl="2" w:tplc="04090005" w:tentative="1">
+      <w:start w:val="1"/>
+      <w:numFmt w:val="bullet"/>
+      <w:lvlText w:val=""/>
+      <w:lvlJc w:val="left"/>
+      <w:pPr>
+        <w:ind w:left="2160" w:hanging="360"/>
+      </w:pPr>
+      <w:rPr>
+        <w:rFonts w:ascii="Wingdings" w:hAnsi="Wingdings" w:hint="default"/>
+      </w:rPr>
+    </w:lvl>
+    <w:lvl w:ilvl="3" w:tplc="04090001" w:tentative="1">
+      <w:start w:val="1"/>
+      <w:numFmt w:val="bullet"/>
+      <w:lvlText w:val=""/>
+      <w:lvlJc w:val="left"/>
+      <w:pPr>
+        <w:ind w:left="2880" w:hanging="360"/>
+      </w:pPr>
+      <w:rPr>
+        <w:rFonts w:ascii="Symbol" w:hAnsi="Symbol" w:hint="default"/>
+      </w:rPr>
+    </w:lvl>
+    <w:lvl w:ilvl="4" w:tplc="04090003" w:tentative="1">
+      <w:start w:val="1"/>
+      <w:numFmt w:val="bullet"/>
+      <w:lvlText w:val="o"/>
+      <w:lvlJc w:val="left"/>
+      <w:pPr>
+        <w:ind w:left="3600" w:hanging="360"/>
+      </w:pPr>
+      <w:rPr>
+        <w:rFonts w:ascii="Courier New" w:hAnsi="Courier New" w:cs="Courier New" w:hint="default"/>
+      </w:rPr>
+    </w:lvl>
+    <w:lvl w:ilvl="5" w:tplc="04090005" w:tentative="1">
+      <w:start w:val="1"/>
+      <w:numFmt w:val="bullet"/>
+      <w:lvlText w:val=""/>
+      <w:lvlJc w:val="left"/>
+      <w:pPr>
+        <w:ind w:left="4320" w:hanging="360"/>
+      </w:pPr>
+      <w:rPr>
+        <w:rFonts w:ascii="Wingdings" w:hAnsi="Wingdings" w:hint="default"/>
+      </w:rPr>
+    </w:lvl>
+    <w:lvl w:ilvl="6" w:tplc="04090001" w:tentative="1">
+      <w:start w:val="1"/>
+      <w:numFmt w:val="bullet"/>
+      <w:lvlText w:val=""/>
+      <w:lvlJc w:val="left"/>
+      <w:pPr>
+        <w:ind w:left="5040" w:hanging="360"/>
+      </w:pPr>
+      <w:rPr>
+        <w:rFonts w:ascii="Symbol" w:hAnsi="Symbol" w:hint="default"/>
+      </w:rPr>
+    </w:lvl>
+    <w:lvl w:ilvl="7" w:tplc="04090003" w:tentative="1">
+      <w:start w:val="1"/>
+      <w:numFmt w:val="bullet"/>
+      <w:lvlText w:val="o"/>
+      <w:lvlJc w:val="left"/>
+      <w:pPr>
+        <w:ind w:left="5760" w:hanging="360"/>
+      </w:pPr>
+      <w:rPr>
+        <w:rFonts w:ascii="Courier New" w:hAnsi="Courier New" w:cs="Courier New" w:hint="default"/>
+      </w:rPr>
+    </w:lvl>
+    <w:lvl w:ilvl="8" w:tplc="04090005" w:tentative="1">
+      <w:start w:val="1"/>
+      <w:numFmt w:val="bullet"/>
+      <w:lvlText w:val=""/>
+      <w:lvlJc w:val="left"/>
+      <w:pPr>
+        <w:ind w:left="6480" w:hanging="360"/>
+      </w:pPr>
+      <w:rPr>
+        <w:rFonts w:ascii="Wingdings" w:hAnsi="Wingdings" w:hint="default"/>
+      </w:rPr>
+    </w:lvl>
+  </w:abstractNum>
+  <w:abstractNum w:abstractNumId="2" w15:restartNumberingAfterBreak="0">
     <w:nsid w:val="1FA5413C"/>
     <w:multiLevelType w:val="multilevel"/>
     <w:tmpl w:val="50F2BE6E"/>
@@ -2740,7 +3352,209 @@
       </w:rPr>
     </w:lvl>
   </w:abstractNum>
-  <w:abstractNum w:abstractNumId="2" w15:restartNumberingAfterBreak="0">
+  <w:abstractNum w:abstractNumId="3" w15:restartNumberingAfterBreak="0">
+    <w:nsid w:val="273D0E6D"/>
+    <w:multiLevelType w:val="hybridMultilevel"/>
+    <w:tmpl w:val="22546E82"/>
+    <w:lvl w:ilvl="0" w:tplc="04090001">
+      <w:start w:val="1"/>
+      <w:numFmt w:val="bullet"/>
+      <w:lvlText w:val=""/>
+      <w:lvlJc w:val="left"/>
+      <w:pPr>
+        <w:ind w:left="783" w:hanging="360"/>
+      </w:pPr>
+      <w:rPr>
+        <w:rFonts w:ascii="Symbol" w:hAnsi="Symbol" w:hint="default"/>
+      </w:rPr>
+    </w:lvl>
+    <w:lvl w:ilvl="1" w:tplc="04090003" w:tentative="1">
+      <w:start w:val="1"/>
+      <w:numFmt w:val="bullet"/>
+      <w:lvlText w:val="o"/>
+      <w:lvlJc w:val="left"/>
+      <w:pPr>
+        <w:ind w:left="1503" w:hanging="360"/>
+      </w:pPr>
+      <w:rPr>
+        <w:rFonts w:ascii="Courier New" w:hAnsi="Courier New" w:cs="Courier New" w:hint="default"/>
+      </w:rPr>
+    </w:lvl>
+    <w:lvl w:ilvl="2" w:tplc="04090005" w:tentative="1">
+      <w:start w:val="1"/>
+      <w:numFmt w:val="bullet"/>
+      <w:lvlText w:val=""/>
+      <w:lvlJc w:val="left"/>
+      <w:pPr>
+        <w:ind w:left="2223" w:hanging="360"/>
+      </w:pPr>
+      <w:rPr>
+        <w:rFonts w:ascii="Wingdings" w:hAnsi="Wingdings" w:hint="default"/>
+      </w:rPr>
+    </w:lvl>
+    <w:lvl w:ilvl="3" w:tplc="04090001" w:tentative="1">
+      <w:start w:val="1"/>
+      <w:numFmt w:val="bullet"/>
+      <w:lvlText w:val=""/>
+      <w:lvlJc w:val="left"/>
+      <w:pPr>
+        <w:ind w:left="2943" w:hanging="360"/>
+      </w:pPr>
+      <w:rPr>
+        <w:rFonts w:ascii="Symbol" w:hAnsi="Symbol" w:hint="default"/>
+      </w:rPr>
+    </w:lvl>
+    <w:lvl w:ilvl="4" w:tplc="04090003" w:tentative="1">
+      <w:start w:val="1"/>
+      <w:numFmt w:val="bullet"/>
+      <w:lvlText w:val="o"/>
+      <w:lvlJc w:val="left"/>
+      <w:pPr>
+        <w:ind w:left="3663" w:hanging="360"/>
+      </w:pPr>
+      <w:rPr>
+        <w:rFonts w:ascii="Courier New" w:hAnsi="Courier New" w:cs="Courier New" w:hint="default"/>
+      </w:rPr>
+    </w:lvl>
+    <w:lvl w:ilvl="5" w:tplc="04090005" w:tentative="1">
+      <w:start w:val="1"/>
+      <w:numFmt w:val="bullet"/>
+      <w:lvlText w:val=""/>
+      <w:lvlJc w:val="left"/>
+      <w:pPr>
+        <w:ind w:left="4383" w:hanging="360"/>
+      </w:pPr>
+      <w:rPr>
+        <w:rFonts w:ascii="Wingdings" w:hAnsi="Wingdings" w:hint="default"/>
+      </w:rPr>
+    </w:lvl>
+    <w:lvl w:ilvl="6" w:tplc="04090001" w:tentative="1">
+      <w:start w:val="1"/>
+      <w:numFmt w:val="bullet"/>
+      <w:lvlText w:val=""/>
+      <w:lvlJc w:val="left"/>
+      <w:pPr>
+        <w:ind w:left="5103" w:hanging="360"/>
+      </w:pPr>
+      <w:rPr>
+        <w:rFonts w:ascii="Symbol" w:hAnsi="Symbol" w:hint="default"/>
+      </w:rPr>
+    </w:lvl>
+    <w:lvl w:ilvl="7" w:tplc="04090003" w:tentative="1">
+      <w:start w:val="1"/>
+      <w:numFmt w:val="bullet"/>
+      <w:lvlText w:val="o"/>
+      <w:lvlJc w:val="left"/>
+      <w:pPr>
+        <w:ind w:left="5823" w:hanging="360"/>
+      </w:pPr>
+      <w:rPr>
+        <w:rFonts w:ascii="Courier New" w:hAnsi="Courier New" w:cs="Courier New" w:hint="default"/>
+      </w:rPr>
+    </w:lvl>
+    <w:lvl w:ilvl="8" w:tplc="04090005" w:tentative="1">
+      <w:start w:val="1"/>
+      <w:numFmt w:val="bullet"/>
+      <w:lvlText w:val=""/>
+      <w:lvlJc w:val="left"/>
+      <w:pPr>
+        <w:ind w:left="6543" w:hanging="360"/>
+      </w:pPr>
+      <w:rPr>
+        <w:rFonts w:ascii="Wingdings" w:hAnsi="Wingdings" w:hint="default"/>
+      </w:rPr>
+    </w:lvl>
+  </w:abstractNum>
+  <w:abstractNum w:abstractNumId="4" w15:restartNumberingAfterBreak="0">
+    <w:nsid w:val="339C138C"/>
+    <w:multiLevelType w:val="hybridMultilevel"/>
+    <w:tmpl w:val="8AE60716"/>
+    <w:lvl w:ilvl="0" w:tplc="0409000F">
+      <w:start w:val="1"/>
+      <w:numFmt w:val="decimal"/>
+      <w:lvlText w:val="%1."/>
+      <w:lvlJc w:val="left"/>
+      <w:pPr>
+        <w:ind w:left="720" w:hanging="360"/>
+      </w:pPr>
+      <w:rPr>
+        <w:rFonts w:hint="default"/>
+      </w:rPr>
+    </w:lvl>
+    <w:lvl w:ilvl="1" w:tplc="04090019" w:tentative="1">
+      <w:start w:val="1"/>
+      <w:numFmt w:val="lowerLetter"/>
+      <w:lvlText w:val="%2."/>
+      <w:lvlJc w:val="left"/>
+      <w:pPr>
+        <w:ind w:left="1440" w:hanging="360"/>
+      </w:pPr>
+    </w:lvl>
+    <w:lvl w:ilvl="2" w:tplc="0409001B" w:tentative="1">
+      <w:start w:val="1"/>
+      <w:numFmt w:val="lowerRoman"/>
+      <w:lvlText w:val="%3."/>
+      <w:lvlJc w:val="right"/>
+      <w:pPr>
+        <w:ind w:left="2160" w:hanging="180"/>
+      </w:pPr>
+    </w:lvl>
+    <w:lvl w:ilvl="3" w:tplc="0409000F" w:tentative="1">
+      <w:start w:val="1"/>
+      <w:numFmt w:val="decimal"/>
+      <w:lvlText w:val="%4."/>
+      <w:lvlJc w:val="left"/>
+      <w:pPr>
+        <w:ind w:left="2880" w:hanging="360"/>
+      </w:pPr>
+    </w:lvl>
+    <w:lvl w:ilvl="4" w:tplc="04090019" w:tentative="1">
+      <w:start w:val="1"/>
+      <w:numFmt w:val="lowerLetter"/>
+      <w:lvlText w:val="%5."/>
+      <w:lvlJc w:val="left"/>
+      <w:pPr>
+        <w:ind w:left="3600" w:hanging="360"/>
+      </w:pPr>
+    </w:lvl>
+    <w:lvl w:ilvl="5" w:tplc="0409001B" w:tentative="1">
+      <w:start w:val="1"/>
+      <w:numFmt w:val="lowerRoman"/>
+      <w:lvlText w:val="%6."/>
+      <w:lvlJc w:val="right"/>
+      <w:pPr>
+        <w:ind w:left="4320" w:hanging="180"/>
+      </w:pPr>
+    </w:lvl>
+    <w:lvl w:ilvl="6" w:tplc="0409000F" w:tentative="1">
+      <w:start w:val="1"/>
+      <w:numFmt w:val="decimal"/>
+      <w:lvlText w:val="%7."/>
+      <w:lvlJc w:val="left"/>
+      <w:pPr>
+        <w:ind w:left="5040" w:hanging="360"/>
+      </w:pPr>
+    </w:lvl>
+    <w:lvl w:ilvl="7" w:tplc="04090019" w:tentative="1">
+      <w:start w:val="1"/>
+      <w:numFmt w:val="lowerLetter"/>
+      <w:lvlText w:val="%8."/>
+      <w:lvlJc w:val="left"/>
+      <w:pPr>
+        <w:ind w:left="5760" w:hanging="360"/>
+      </w:pPr>
+    </w:lvl>
+    <w:lvl w:ilvl="8" w:tplc="0409001B" w:tentative="1">
+      <w:start w:val="1"/>
+      <w:numFmt w:val="lowerRoman"/>
+      <w:lvlText w:val="%9."/>
+      <w:lvlJc w:val="right"/>
+      <w:pPr>
+        <w:ind w:left="6480" w:hanging="180"/>
+      </w:pPr>
+    </w:lvl>
+  </w:abstractNum>
+  <w:abstractNum w:abstractNumId="5" w15:restartNumberingAfterBreak="0">
     <w:nsid w:val="3BD33EF3"/>
     <w:multiLevelType w:val="multilevel"/>
     <w:tmpl w:val="6D6A075E"/>
@@ -2850,7 +3664,7 @@
       </w:rPr>
     </w:lvl>
   </w:abstractNum>
-  <w:abstractNum w:abstractNumId="3" w15:restartNumberingAfterBreak="0">
+  <w:abstractNum w:abstractNumId="6" w15:restartNumberingAfterBreak="0">
     <w:nsid w:val="41226935"/>
     <w:multiLevelType w:val="hybridMultilevel"/>
     <w:tmpl w:val="85966706"/>
@@ -2960,7 +3774,120 @@
       </w:rPr>
     </w:lvl>
   </w:abstractNum>
-  <w:abstractNum w:abstractNumId="4" w15:restartNumberingAfterBreak="0">
+  <w:abstractNum w:abstractNumId="7" w15:restartNumberingAfterBreak="0">
+    <w:nsid w:val="44E415CE"/>
+    <w:multiLevelType w:val="multilevel"/>
+    <w:tmpl w:val="7DB64380"/>
+    <w:lvl w:ilvl="0">
+      <w:start w:val="1"/>
+      <w:numFmt w:val="decimal"/>
+      <w:lvlText w:val="%1"/>
+      <w:lvlJc w:val="left"/>
+      <w:pPr>
+        <w:ind w:left="360" w:hanging="360"/>
+      </w:pPr>
+      <w:rPr>
+        <w:rFonts w:hint="default"/>
+      </w:rPr>
+    </w:lvl>
+    <w:lvl w:ilvl="1">
+      <w:start w:val="2"/>
+      <w:numFmt w:val="decimal"/>
+      <w:lvlText w:val="%1.%2"/>
+      <w:lvlJc w:val="left"/>
+      <w:pPr>
+        <w:ind w:left="360" w:hanging="360"/>
+      </w:pPr>
+      <w:rPr>
+        <w:rFonts w:hint="default"/>
+      </w:rPr>
+    </w:lvl>
+    <w:lvl w:ilvl="2">
+      <w:start w:val="1"/>
+      <w:numFmt w:val="decimal"/>
+      <w:lvlText w:val="%1.%2.%3"/>
+      <w:lvlJc w:val="left"/>
+      <w:pPr>
+        <w:ind w:left="720" w:hanging="720"/>
+      </w:pPr>
+      <w:rPr>
+        <w:rFonts w:hint="default"/>
+      </w:rPr>
+    </w:lvl>
+    <w:lvl w:ilvl="3">
+      <w:start w:val="1"/>
+      <w:numFmt w:val="decimal"/>
+      <w:lvlText w:val="%1.%2.%3.%4"/>
+      <w:lvlJc w:val="left"/>
+      <w:pPr>
+        <w:ind w:left="720" w:hanging="720"/>
+      </w:pPr>
+      <w:rPr>
+        <w:rFonts w:hint="default"/>
+      </w:rPr>
+    </w:lvl>
+    <w:lvl w:ilvl="4">
+      <w:start w:val="1"/>
+      <w:numFmt w:val="decimal"/>
+      <w:lvlText w:val="%1.%2.%3.%4.%5"/>
+      <w:lvlJc w:val="left"/>
+      <w:pPr>
+        <w:ind w:left="1080" w:hanging="1080"/>
+      </w:pPr>
+      <w:rPr>
+        <w:rFonts w:hint="default"/>
+      </w:rPr>
+    </w:lvl>
+    <w:lvl w:ilvl="5">
+      <w:start w:val="1"/>
+      <w:numFmt w:val="decimal"/>
+      <w:lvlText w:val="%1.%2.%3.%4.%5.%6"/>
+      <w:lvlJc w:val="left"/>
+      <w:pPr>
+        <w:ind w:left="1440" w:hanging="1440"/>
+      </w:pPr>
+      <w:rPr>
+        <w:rFonts w:hint="default"/>
+      </w:rPr>
+    </w:lvl>
+    <w:lvl w:ilvl="6">
+      <w:start w:val="1"/>
+      <w:numFmt w:val="decimal"/>
+      <w:lvlText w:val="%1.%2.%3.%4.%5.%6.%7"/>
+      <w:lvlJc w:val="left"/>
+      <w:pPr>
+        <w:ind w:left="1440" w:hanging="1440"/>
+      </w:pPr>
+      <w:rPr>
+        <w:rFonts w:hint="default"/>
+      </w:rPr>
+    </w:lvl>
+    <w:lvl w:ilvl="7">
+      <w:start w:val="1"/>
+      <w:numFmt w:val="decimal"/>
+      <w:lvlText w:val="%1.%2.%3.%4.%5.%6.%7.%8"/>
+      <w:lvlJc w:val="left"/>
+      <w:pPr>
+        <w:ind w:left="1800" w:hanging="1800"/>
+      </w:pPr>
+      <w:rPr>
+        <w:rFonts w:hint="default"/>
+      </w:rPr>
+    </w:lvl>
+    <w:lvl w:ilvl="8">
+      <w:start w:val="1"/>
+      <w:numFmt w:val="decimal"/>
+      <w:lvlText w:val="%1.%2.%3.%4.%5.%6.%7.%8.%9"/>
+      <w:lvlJc w:val="left"/>
+      <w:pPr>
+        <w:ind w:left="1800" w:hanging="1800"/>
+      </w:pPr>
+      <w:rPr>
+        <w:rFonts w:hint="default"/>
+      </w:rPr>
+    </w:lvl>
+  </w:abstractNum>
+  <w:abstractNum w:abstractNumId="8" w15:restartNumberingAfterBreak="0">
     <w:nsid w:val="4D015AD4"/>
     <w:multiLevelType w:val="multilevel"/>
     <w:tmpl w:val="9E107010"/>
@@ -3073,7 +4000,7 @@
       </w:rPr>
     </w:lvl>
   </w:abstractNum>
-  <w:abstractNum w:abstractNumId="5" w15:restartNumberingAfterBreak="0">
+  <w:abstractNum w:abstractNumId="9" w15:restartNumberingAfterBreak="0">
     <w:nsid w:val="76BA10FF"/>
     <w:multiLevelType w:val="multilevel"/>
     <w:tmpl w:val="E7B6D09E"/>
@@ -3194,23 +4121,148 @@
       </w:rPr>
     </w:lvl>
   </w:abstractNum>
+  <w:abstractNum w:abstractNumId="10" w15:restartNumberingAfterBreak="0">
+    <w:nsid w:val="7A317A8B"/>
+    <w:multiLevelType w:val="hybridMultilevel"/>
+    <w:tmpl w:val="4FCCC9B6"/>
+    <w:lvl w:ilvl="0" w:tplc="04090001">
+      <w:start w:val="1"/>
+      <w:numFmt w:val="bullet"/>
+      <w:lvlText w:val=""/>
+      <w:lvlJc w:val="left"/>
+      <w:pPr>
+        <w:ind w:left="720" w:hanging="360"/>
+      </w:pPr>
+      <w:rPr>
+        <w:rFonts w:ascii="Symbol" w:hAnsi="Symbol" w:hint="default"/>
+      </w:rPr>
+    </w:lvl>
+    <w:lvl w:ilvl="1" w:tplc="04090003">
+      <w:start w:val="1"/>
+      <w:numFmt w:val="bullet"/>
+      <w:lvlText w:val="o"/>
+      <w:lvlJc w:val="left"/>
+      <w:pPr>
+        <w:ind w:left="1440" w:hanging="360"/>
+      </w:pPr>
+      <w:rPr>
+        <w:rFonts w:ascii="Courier New" w:hAnsi="Courier New" w:cs="Courier New" w:hint="default"/>
+      </w:rPr>
+    </w:lvl>
+    <w:lvl w:ilvl="2" w:tplc="04090005">
+      <w:start w:val="1"/>
+      <w:numFmt w:val="bullet"/>
+      <w:lvlText w:val=""/>
+      <w:lvlJc w:val="left"/>
+      <w:pPr>
+        <w:ind w:left="2160" w:hanging="360"/>
+      </w:pPr>
+      <w:rPr>
+        <w:rFonts w:ascii="Wingdings" w:hAnsi="Wingdings" w:hint="default"/>
+      </w:rPr>
+    </w:lvl>
+    <w:lvl w:ilvl="3" w:tplc="04090001">
+      <w:start w:val="1"/>
+      <w:numFmt w:val="bullet"/>
+      <w:lvlText w:val=""/>
+      <w:lvlJc w:val="left"/>
+      <w:rPr>
+        <w:rFonts w:ascii="Symbol" w:hAnsi="Symbol" w:hint="default"/>
+      </w:rPr>
+    </w:lvl>
+    <w:lvl w:ilvl="4" w:tplc="04090003" w:tentative="1">
+      <w:start w:val="1"/>
+      <w:numFmt w:val="bullet"/>
+      <w:lvlText w:val="o"/>
+      <w:lvlJc w:val="left"/>
+      <w:pPr>
+        <w:ind w:left="3600" w:hanging="360"/>
+      </w:pPr>
+      <w:rPr>
+        <w:rFonts w:ascii="Courier New" w:hAnsi="Courier New" w:cs="Courier New" w:hint="default"/>
+      </w:rPr>
+    </w:lvl>
+    <w:lvl w:ilvl="5" w:tplc="04090005" w:tentative="1">
+      <w:start w:val="1"/>
+      <w:numFmt w:val="bullet"/>
+      <w:lvlText w:val=""/>
+      <w:lvlJc w:val="left"/>
+      <w:pPr>
+        <w:ind w:left="4320" w:hanging="360"/>
+      </w:pPr>
+      <w:rPr>
+        <w:rFonts w:ascii="Wingdings" w:hAnsi="Wingdings" w:hint="default"/>
+      </w:rPr>
+    </w:lvl>
+    <w:lvl w:ilvl="6" w:tplc="04090001" w:tentative="1">
+      <w:start w:val="1"/>
+      <w:numFmt w:val="bullet"/>
+      <w:lvlText w:val=""/>
+      <w:lvlJc w:val="left"/>
+      <w:pPr>
+        <w:ind w:left="5040" w:hanging="360"/>
+      </w:pPr>
+      <w:rPr>
+        <w:rFonts w:ascii="Symbol" w:hAnsi="Symbol" w:hint="default"/>
+      </w:rPr>
+    </w:lvl>
+    <w:lvl w:ilvl="7" w:tplc="04090003" w:tentative="1">
+      <w:start w:val="1"/>
+      <w:numFmt w:val="bullet"/>
+      <w:lvlText w:val="o"/>
+      <w:lvlJc w:val="left"/>
+      <w:pPr>
+        <w:ind w:left="5760" w:hanging="360"/>
+      </w:pPr>
+      <w:rPr>
+        <w:rFonts w:ascii="Courier New" w:hAnsi="Courier New" w:cs="Courier New" w:hint="default"/>
+      </w:rPr>
+    </w:lvl>
+    <w:lvl w:ilvl="8" w:tplc="04090005" w:tentative="1">
+      <w:start w:val="1"/>
+      <w:numFmt w:val="bullet"/>
+      <w:lvlText w:val=""/>
+      <w:lvlJc w:val="left"/>
+      <w:pPr>
+        <w:ind w:left="6480" w:hanging="360"/>
+      </w:pPr>
+      <w:rPr>
+        <w:rFonts w:ascii="Wingdings" w:hAnsi="Wingdings" w:hint="default"/>
+      </w:rPr>
+    </w:lvl>
+  </w:abstractNum>
   <w:num w:numId="1">
-    <w:abstractNumId w:val="5"/>
+    <w:abstractNumId w:val="9"/>
   </w:num>
   <w:num w:numId="2">
-    <w:abstractNumId w:val="4"/>
+    <w:abstractNumId w:val="8"/>
   </w:num>
   <w:num w:numId="3">
     <w:abstractNumId w:val="0"/>
   </w:num>
   <w:num w:numId="4">
-    <w:abstractNumId w:val="3"/>
+    <w:abstractNumId w:val="6"/>
   </w:num>
   <w:num w:numId="5">
+    <w:abstractNumId w:val="2"/>
+  </w:num>
+  <w:num w:numId="6">
+    <w:abstractNumId w:val="5"/>
+  </w:num>
+  <w:num w:numId="7">
+    <w:abstractNumId w:val="7"/>
+  </w:num>
+  <w:num w:numId="8">
+    <w:abstractNumId w:val="10"/>
+  </w:num>
+  <w:num w:numId="9">
+    <w:abstractNumId w:val="4"/>
+  </w:num>
+  <w:num w:numId="10">
     <w:abstractNumId w:val="1"/>
   </w:num>
-  <w:num w:numId="6">
-    <w:abstractNumId w:val="2"/>
+  <w:num w:numId="11">
+    <w:abstractNumId w:val="3"/>
   </w:num>
 </w:numbering>
 </file>
@@ -3660,7 +4712,6 @@
   <w:style w:type="character" w:default="1" w:styleId="DefaultParagraphFont">
     <w:name w:val="Default Paragraph Font"/>
     <w:uiPriority w:val="1"/>
-    <w:semiHidden/>
     <w:unhideWhenUsed/>
   </w:style>
   <w:style w:type="table" w:default="1" w:styleId="TableNormal">

</xml_diff>